<commit_message>
Organizando estrutura de código, otimizando funções e removendo duplicatas/truncados
</commit_message>
<xml_diff>
--- a/Guia de otimização.docx
+++ b/Guia de otimização.docx
@@ -267,7 +267,7 @@
       </w:pPr>
       <w:r>
         <w:pict w14:anchorId="01E58493">
-          <v:rect id="_x0000_i1043" style="width:0;height:1.5pt" o:hralign="center" o:hrstd="t" o:hr="t" fillcolor="#a0a0a0" stroked="f"/>
+          <v:rect id="_x0000_i1025" style="width:0;height:1.5pt" o:hralign="center" o:hrstd="t" o:hr="t" fillcolor="#a0a0a0" stroked="f"/>
         </w:pict>
       </w:r>
     </w:p>
@@ -698,7 +698,7 @@
       </w:pPr>
       <w:r>
         <w:pict w14:anchorId="5D1BA403">
-          <v:rect id="_x0000_i1044" style="width:0;height:1.5pt" o:hralign="center" o:hrstd="t" o:hr="t" fillcolor="#a0a0a0" stroked="f"/>
+          <v:rect id="_x0000_i1026" style="width:0;height:1.5pt" o:hralign="center" o:hrstd="t" o:hr="t" fillcolor="#a0a0a0" stroked="f"/>
         </w:pict>
       </w:r>
     </w:p>
@@ -900,7 +900,7 @@
       </w:pPr>
       <w:r>
         <w:pict w14:anchorId="086FF22B">
-          <v:rect id="_x0000_i1045" style="width:0;height:1.5pt" o:hralign="center" o:hrstd="t" o:hr="t" fillcolor="#a0a0a0" stroked="f"/>
+          <v:rect id="_x0000_i1027" style="width:0;height:1.5pt" o:hralign="center" o:hrstd="t" o:hr="t" fillcolor="#a0a0a0" stroked="f"/>
         </w:pict>
       </w:r>
     </w:p>
@@ -1077,7 +1077,7 @@
       <w:lvlText w:val="o"/>
       <w:lvlJc w:val="left"/>
       <w:pPr>
-        <w:ind w:left="720" w:hanging="360"/>
+        <w:ind w:left="1068" w:hanging="360"/>
       </w:pPr>
       <w:rPr>
         <w:rFonts w:ascii="Courier New" w:hAnsi="Courier New" w:cs="Courier New" w:hint="default"/>
@@ -1089,7 +1089,7 @@
       <w:lvlText w:val="o"/>
       <w:lvlJc w:val="left"/>
       <w:pPr>
-        <w:ind w:left="1440" w:hanging="360"/>
+        <w:ind w:left="1788" w:hanging="360"/>
       </w:pPr>
       <w:rPr>
         <w:rFonts w:ascii="Courier New" w:hAnsi="Courier New" w:cs="Courier New" w:hint="default"/>
@@ -1101,7 +1101,7 @@
       <w:lvlText w:val=""/>
       <w:lvlJc w:val="left"/>
       <w:pPr>
-        <w:ind w:left="2160" w:hanging="360"/>
+        <w:ind w:left="2508" w:hanging="360"/>
       </w:pPr>
       <w:rPr>
         <w:rFonts w:ascii="Wingdings" w:hAnsi="Wingdings" w:hint="default"/>
@@ -1113,7 +1113,7 @@
       <w:lvlText w:val=""/>
       <w:lvlJc w:val="left"/>
       <w:pPr>
-        <w:ind w:left="2880" w:hanging="360"/>
+        <w:ind w:left="3228" w:hanging="360"/>
       </w:pPr>
       <w:rPr>
         <w:rFonts w:ascii="Symbol" w:hAnsi="Symbol" w:hint="default"/>
@@ -1125,7 +1125,7 @@
       <w:lvlText w:val="o"/>
       <w:lvlJc w:val="left"/>
       <w:pPr>
-        <w:ind w:left="3600" w:hanging="360"/>
+        <w:ind w:left="3948" w:hanging="360"/>
       </w:pPr>
       <w:rPr>
         <w:rFonts w:ascii="Courier New" w:hAnsi="Courier New" w:cs="Courier New" w:hint="default"/>
@@ -1137,7 +1137,7 @@
       <w:lvlText w:val=""/>
       <w:lvlJc w:val="left"/>
       <w:pPr>
-        <w:ind w:left="4320" w:hanging="360"/>
+        <w:ind w:left="4668" w:hanging="360"/>
       </w:pPr>
       <w:rPr>
         <w:rFonts w:ascii="Wingdings" w:hAnsi="Wingdings" w:hint="default"/>
@@ -1149,7 +1149,7 @@
       <w:lvlText w:val=""/>
       <w:lvlJc w:val="left"/>
       <w:pPr>
-        <w:ind w:left="5040" w:hanging="360"/>
+        <w:ind w:left="5388" w:hanging="360"/>
       </w:pPr>
       <w:rPr>
         <w:rFonts w:ascii="Symbol" w:hAnsi="Symbol" w:hint="default"/>
@@ -1161,7 +1161,7 @@
       <w:lvlText w:val="o"/>
       <w:lvlJc w:val="left"/>
       <w:pPr>
-        <w:ind w:left="5760" w:hanging="360"/>
+        <w:ind w:left="6108" w:hanging="360"/>
       </w:pPr>
       <w:rPr>
         <w:rFonts w:ascii="Courier New" w:hAnsi="Courier New" w:cs="Courier New" w:hint="default"/>
@@ -1173,7 +1173,7 @@
       <w:lvlText w:val=""/>
       <w:lvlJc w:val="left"/>
       <w:pPr>
-        <w:ind w:left="6480" w:hanging="360"/>
+        <w:ind w:left="6828" w:hanging="360"/>
       </w:pPr>
       <w:rPr>
         <w:rFonts w:ascii="Wingdings" w:hAnsi="Wingdings" w:hint="default"/>
@@ -2253,6 +2253,7 @@
   <w:style w:type="character" w:default="1" w:styleId="Fontepargpadro">
     <w:name w:val="Default Paragraph Font"/>
     <w:uiPriority w:val="1"/>
+    <w:semiHidden/>
     <w:unhideWhenUsed/>
   </w:style>
   <w:style w:type="table" w:default="1" w:styleId="Tabelanormal">

</xml_diff>